<commit_message>
RBA v2.4 - Alteração da pasta de origem
</commit_message>
<xml_diff>
--- a/ArquivosGerados/Documentos Individuais/documento_convocacao_ALEXIA DA SILVA SANTANA.docx
+++ b/ArquivosGerados/Documentos Individuais/documento_convocacao_ALEXIA DA SILVA SANTANA.docx
@@ -111,7 +111,7 @@
         <w:rPr>
           <w:b/>
         </w:rPr>
-        <w:t xml:space="preserve"> 000111327535 - 2 </w:t>
+        <w:t xml:space="preserve">  </w:t>
       </w:r>
       <w:r>
         <w:rPr>
@@ -157,7 +157,7 @@
           <w:b/>
           <w:bCs/>
         </w:rPr>
-        <w:t xml:space="preserve">QWR</w:t>
+        <w:t xml:space="preserve">TERE</w:t>
       </w:r>
       <w:r>
         <w:rPr>
@@ -1017,7 +1017,7 @@
         <w:sz w:val="16"/>
         <w:szCs w:val="16"/>
       </w:rPr>
-      <w:t xml:space="preserve">QWER</w:t>
+      <w:t xml:space="preserve">TRE</w:t>
     </w:r>
   </w:p>
   <w:p>
@@ -1034,7 +1034,7 @@
         <w:sz w:val="16"/>
         <w:szCs w:val="16"/>
       </w:rPr>
-      <w:t xml:space="preserve">QWR</w:t>
+      <w:t xml:space="preserve">TERE</w:t>
     </w:r>
     <w:r>
       <w:rPr>
@@ -1060,7 +1060,7 @@
         <w:sz w:val="16"/>
         <w:szCs w:val="16"/>
       </w:rPr>
-      <w:t xml:space="preserve">Qwer</w:t>
+      <w:t xml:space="preserve">Tre</w:t>
     </w:r>
     <w:r>
       <w:rPr>
@@ -1076,7 +1076,7 @@
         <w:sz w:val="16"/>
         <w:szCs w:val="16"/>
       </w:rPr>
-      <w:t xml:space="preserve">Qwer</w:t>
+      <w:t xml:space="preserve">Tre</w:t>
     </w:r>
     <w:r>
       <w:rPr>
@@ -1092,7 +1092,7 @@
         <w:sz w:val="16"/>
         <w:szCs w:val="16"/>
       </w:rPr>
-      <w:t xml:space="preserve">Qwer</w:t>
+      <w:t xml:space="preserve">Tre</w:t>
     </w:r>
     <w:r>
       <w:rPr>
@@ -1108,7 +1108,7 @@
         <w:sz w:val="16"/>
         <w:szCs w:val="16"/>
       </w:rPr>
-      <w:t xml:space="preserve">Qwer</w:t>
+      <w:t xml:space="preserve">Tre</w:t>
     </w:r>
     <w:r>
       <w:rPr>
@@ -1124,7 +1124,7 @@
         <w:sz w:val="16"/>
         <w:szCs w:val="16"/>
       </w:rPr>
-      <w:t xml:space="preserve">Qwer</w:t>
+      <w:t xml:space="preserve">Tre</w:t>
     </w:r>
   </w:p>
   <w:p>
@@ -1151,7 +1151,7 @@
         <w:sz w:val="16"/>
         <w:szCs w:val="16"/>
       </w:rPr>
-      <w:t xml:space="preserve">qwer</w:t>
+      <w:t xml:space="preserve">tre</w:t>
     </w:r>
     <w:r>
       <w:rPr>
@@ -1194,7 +1194,7 @@
         <w:sz w:val="16"/>
         <w:szCs w:val="16"/>
       </w:rPr>
-      <w:t xml:space="preserve">qwer</w:t>
+      <w:t xml:space="preserve">tre</w:t>
     </w:r>
   </w:p>
   <w:p>
@@ -1218,7 +1218,7 @@
         <w:sz w:val="16"/>
         <w:szCs w:val="16"/>
       </w:rPr>
-      <w:t xml:space="preserve">qwer</w:t>
+      <w:t xml:space="preserve">tre</w:t>
     </w:r>
   </w:p>
 </w:hdr>

</xml_diff>